<commit_message>
Test + modif au guides
</commit_message>
<xml_diff>
--- a/Comanche/GuideDeLUtilisateur.docx
+++ b/Comanche/GuideDeLUtilisateur.docx
@@ -260,7 +260,13 @@
     <w:sdt>
       <w:sdtPr>
         <w:rPr>
-          <w:lang w:val="fr-CA"/>
+          <w:rFonts w:asciiTheme="minorHAnsi" w:eastAsiaTheme="minorHAnsi" w:hAnsiTheme="minorHAnsi" w:cstheme="minorBidi"/>
+          <w:b w:val="0"/>
+          <w:bCs w:val="0"/>
+          <w:color w:val="auto"/>
+          <w:sz w:val="22"/>
+          <w:szCs w:val="22"/>
+          <w:lang w:val="fr-CA" w:eastAsia="en-US"/>
         </w:rPr>
         <w:id w:val="1035088086"/>
         <w:docPartObj>
@@ -270,12 +276,7 @@
       </w:sdtPr>
       <w:sdtEndPr>
         <w:rPr>
-          <w:rFonts w:asciiTheme="minorHAnsi" w:eastAsiaTheme="minorHAnsi" w:hAnsiTheme="minorHAnsi" w:cstheme="minorBidi"/>
           <w:noProof/>
-          <w:color w:val="auto"/>
-          <w:sz w:val="22"/>
-          <w:szCs w:val="22"/>
-          <w:lang w:eastAsia="en-US"/>
         </w:rPr>
       </w:sdtEndPr>
       <w:sdtContent>
@@ -324,7 +325,7 @@
             </w:rPr>
             <w:fldChar w:fldCharType="separate"/>
           </w:r>
-          <w:hyperlink w:anchor="_Toc383298793" w:history="1">
+          <w:hyperlink w:anchor="_Toc383374256" w:history="1">
             <w:r>
               <w:rPr>
                 <w:rStyle w:val="Hyperlink"/>
@@ -352,7 +353,7 @@
                 <w:noProof/>
                 <w:webHidden/>
               </w:rPr>
-              <w:instrText xml:space="preserve"> PAGEREF _Toc383298793 \h </w:instrText>
+              <w:instrText xml:space="preserve"> PAGEREF _Toc383374256 \h </w:instrText>
             </w:r>
             <w:r>
               <w:rPr>
@@ -395,7 +396,7 @@
               <w:lang w:eastAsia="en-CA"/>
             </w:rPr>
           </w:pPr>
-          <w:hyperlink w:anchor="_Toc383298794" w:history="1">
+          <w:hyperlink w:anchor="_Toc383374257" w:history="1">
             <w:r>
               <w:rPr>
                 <w:rStyle w:val="Hyperlink"/>
@@ -423,7 +424,78 @@
                 <w:noProof/>
                 <w:webHidden/>
               </w:rPr>
-              <w:instrText xml:space="preserve"> PAGEREF _Toc383298794 \h </w:instrText>
+              <w:instrText xml:space="preserve"> PAGEREF _Toc383374257 \h </w:instrText>
+            </w:r>
+            <w:r>
+              <w:rPr>
+                <w:noProof/>
+                <w:webHidden/>
+              </w:rPr>
+            </w:r>
+            <w:r>
+              <w:rPr>
+                <w:noProof/>
+                <w:webHidden/>
+              </w:rPr>
+              <w:fldChar w:fldCharType="separate"/>
+            </w:r>
+            <w:r>
+              <w:rPr>
+                <w:noProof/>
+                <w:webHidden/>
+              </w:rPr>
+              <w:t>3</w:t>
+            </w:r>
+            <w:r>
+              <w:rPr>
+                <w:noProof/>
+                <w:webHidden/>
+              </w:rPr>
+              <w:fldChar w:fldCharType="end"/>
+            </w:r>
+          </w:hyperlink>
+        </w:p>
+        <w:p>
+          <w:pPr>
+            <w:pStyle w:val="TOC1"/>
+            <w:tabs>
+              <w:tab w:val="right" w:leader="dot" w:pos="9350"/>
+            </w:tabs>
+            <w:rPr>
+              <w:rFonts w:eastAsiaTheme="minorEastAsia"/>
+              <w:noProof/>
+              <w:lang w:eastAsia="en-CA"/>
+            </w:rPr>
+          </w:pPr>
+          <w:hyperlink w:anchor="_Toc383374258" w:history="1">
+            <w:r>
+              <w:rPr>
+                <w:rStyle w:val="Hyperlink"/>
+                <w:noProof/>
+                <w:lang w:val="fr-CA"/>
+              </w:rPr>
+              <w:t>Ajouté des commandes au système</w:t>
+            </w:r>
+            <w:r>
+              <w:rPr>
+                <w:noProof/>
+                <w:webHidden/>
+              </w:rPr>
+              <w:tab/>
+            </w:r>
+            <w:r>
+              <w:rPr>
+                <w:noProof/>
+                <w:webHidden/>
+              </w:rPr>
+              <w:fldChar w:fldCharType="begin"/>
+            </w:r>
+            <w:r>
+              <w:rPr>
+                <w:noProof/>
+                <w:webHidden/>
+              </w:rPr>
+              <w:instrText xml:space="preserve"> PAGEREF _Toc383374258 \h </w:instrText>
             </w:r>
             <w:r>
               <w:rPr>
@@ -497,7 +569,7 @@
           <w:lang w:val="fr-CA"/>
         </w:rPr>
       </w:pPr>
-      <w:bookmarkStart w:id="1" w:name="_Toc383298793"/>
+      <w:bookmarkStart w:id="1" w:name="_Toc383374256"/>
       <w:r>
         <w:rPr>
           <w:lang w:val="fr-CA"/>
@@ -509,6 +581,7 @@
     </w:p>
     <w:p>
       <w:pPr>
+        <w:spacing w:line="360" w:lineRule="auto"/>
         <w:rPr>
           <w:lang w:val="fr-CA"/>
         </w:rPr>
@@ -560,7 +633,7 @@
           <w:lang w:val="fr-CA"/>
         </w:rPr>
       </w:pPr>
-      <w:bookmarkStart w:id="2" w:name="_Toc383298794"/>
+      <w:bookmarkStart w:id="2" w:name="_Toc383374257"/>
       <w:r>
         <w:rPr>
           <w:lang w:val="fr-CA"/>
@@ -616,9 +689,62 @@
       </w:pPr>
       <w:r>
         <w:rPr>
-          <w:lang w:val="fr-CA"/>
-        </w:rPr>
-        <w:t>Ouvrir un navigateur web.</w:t>
+          <w:rFonts w:ascii="Arial" w:hAnsi="Arial" w:cs="Arial"/>
+          <w:color w:val="222222"/>
+          <w:sz w:val="20"/>
+          <w:szCs w:val="20"/>
+          <w:shd w:val="clear" w:color="auto" w:fill="FFFFFF"/>
+          <w:lang w:val="fr-CA"/>
+        </w:rPr>
+        <w:t xml:space="preserve">Compiler et exécuter avec </w:t>
+      </w:r>
+      <w:proofErr w:type="spellStart"/>
+      <w:r>
+        <w:rPr>
+          <w:rFonts w:ascii="Arial" w:hAnsi="Arial" w:cs="Arial"/>
+          <w:color w:val="222222"/>
+          <w:sz w:val="20"/>
+          <w:szCs w:val="20"/>
+          <w:shd w:val="clear" w:color="auto" w:fill="FFFFFF"/>
+          <w:lang w:val="fr-CA"/>
+        </w:rPr>
+        <w:t>Ant</w:t>
+      </w:r>
+      <w:proofErr w:type="spellEnd"/>
+      <w:r>
+        <w:rPr>
+          <w:rFonts w:ascii="Arial" w:hAnsi="Arial" w:cs="Arial"/>
+          <w:color w:val="222222"/>
+          <w:sz w:val="20"/>
+          <w:szCs w:val="20"/>
+          <w:shd w:val="clear" w:color="auto" w:fill="FFFFFF"/>
+          <w:lang w:val="fr-CA"/>
+        </w:rPr>
+        <w:t xml:space="preserve"> dans </w:t>
+      </w:r>
+      <w:proofErr w:type="spellStart"/>
+      <w:r>
+        <w:rPr>
+          <w:rFonts w:ascii="Arial" w:hAnsi="Arial" w:cs="Arial"/>
+          <w:color w:val="222222"/>
+          <w:sz w:val="20"/>
+          <w:szCs w:val="20"/>
+          <w:shd w:val="clear" w:color="auto" w:fill="FFFFFF"/>
+          <w:lang w:val="fr-CA"/>
+        </w:rPr>
+        <w:t>Eclipse</w:t>
+      </w:r>
+      <w:proofErr w:type="spellEnd"/>
+      <w:r>
+        <w:rPr>
+          <w:rFonts w:ascii="Arial" w:hAnsi="Arial" w:cs="Arial"/>
+          <w:color w:val="222222"/>
+          <w:sz w:val="20"/>
+          <w:szCs w:val="20"/>
+          <w:shd w:val="clear" w:color="auto" w:fill="FFFFFF"/>
+          <w:lang w:val="fr-CA"/>
+        </w:rPr>
+        <w:t>.</w:t>
       </w:r>
     </w:p>
     <w:p>
@@ -637,21 +763,7 @@
         <w:rPr>
           <w:lang w:val="fr-CA"/>
         </w:rPr>
-        <w:t>Entrer l’url du « </w:t>
-      </w:r>
-      <w:proofErr w:type="spellStart"/>
-      <w:r>
-        <w:rPr>
-          <w:lang w:val="fr-CA"/>
-        </w:rPr>
-        <w:t>localhost</w:t>
-      </w:r>
-      <w:proofErr w:type="spellEnd"/>
-      <w:r>
-        <w:rPr>
-          <w:lang w:val="fr-CA"/>
-        </w:rPr>
-        <w:t> » avec le bon port et y ajouter le chemin vers le dossier désirer puis finalement, y ajouter la commande à appliquer.</w:t>
+        <w:t>Ouvrir un navigateur web.</w:t>
       </w:r>
     </w:p>
     <w:p>
@@ -670,19 +782,112 @@
         <w:rPr>
           <w:lang w:val="fr-CA"/>
         </w:rPr>
+        <w:t>Entrer l’url du « </w:t>
+      </w:r>
+      <w:proofErr w:type="spellStart"/>
+      <w:r>
+        <w:rPr>
+          <w:lang w:val="fr-CA"/>
+        </w:rPr>
+        <w:t>localhost</w:t>
+      </w:r>
+      <w:proofErr w:type="spellEnd"/>
+      <w:r>
+        <w:rPr>
+          <w:lang w:val="fr-CA"/>
+        </w:rPr>
+        <w:t> » avec le bon port et y ajouter le chemin vers le dossier désirer puis finalement, y ajouter la commande à appliquer.</w:t>
+      </w:r>
+    </w:p>
+    <w:p>
+      <w:pPr>
+        <w:pStyle w:val="ListParagraph"/>
+        <w:numPr>
+          <w:ilvl w:val="0"/>
+          <w:numId w:val="1"/>
+        </w:numPr>
+        <w:spacing w:line="360" w:lineRule="auto"/>
+        <w:rPr>
+          <w:lang w:val="fr-CA"/>
+        </w:rPr>
+      </w:pPr>
+      <w:r>
+        <w:rPr>
+          <w:lang w:val="fr-CA"/>
+        </w:rPr>
         <w:t>Le résultat de la commande demandé s’affichera dans le navigateur.</w:t>
       </w:r>
     </w:p>
     <w:p>
       <w:pPr>
-        <w:spacing w:line="360" w:lineRule="auto"/>
-        <w:rPr>
-          <w:lang w:val="fr-CA"/>
-        </w:rPr>
-      </w:pPr>
-    </w:p>
-    <w:p>
-      <w:pPr>
+        <w:pStyle w:val="Heading1"/>
+        <w:spacing w:line="360" w:lineRule="auto"/>
+        <w:rPr>
+          <w:lang w:val="fr-CA"/>
+        </w:rPr>
+      </w:pPr>
+      <w:bookmarkStart w:id="3" w:name="_Toc383374258"/>
+      <w:r>
+        <w:rPr>
+          <w:lang w:val="fr-CA"/>
+        </w:rPr>
+        <w:t>Ajouté des commandes au système</w:t>
+      </w:r>
+      <w:bookmarkEnd w:id="3"/>
+    </w:p>
+    <w:p>
+      <w:pPr>
+        <w:spacing w:line="360" w:lineRule="auto"/>
+        <w:rPr>
+          <w:lang w:val="fr-CA"/>
+        </w:rPr>
+      </w:pPr>
+      <w:r>
+        <w:rPr>
+          <w:lang w:val="fr-CA"/>
+        </w:rPr>
+        <w:t>Afin d’ajouter des commandes au système il faut, au préalable, les avoir compilées en des « .class ». Une fois ceci fait, il faut ajouter ces fichiers dans le dossier « </w:t>
+      </w:r>
+      <w:proofErr w:type="spellStart"/>
+      <w:r>
+        <w:rPr>
+          <w:lang w:val="fr-CA"/>
+        </w:rPr>
+        <w:t>build</w:t>
+      </w:r>
+      <w:proofErr w:type="spellEnd"/>
+      <w:r>
+        <w:rPr>
+          <w:lang w:val="fr-CA"/>
+        </w:rPr>
+        <w:t>/</w:t>
+      </w:r>
+      <w:proofErr w:type="spellStart"/>
+      <w:r>
+        <w:rPr>
+          <w:lang w:val="fr-CA"/>
+        </w:rPr>
+        <w:t>commanche</w:t>
+      </w:r>
+      <w:proofErr w:type="spellEnd"/>
+      <w:r>
+        <w:rPr>
+          <w:lang w:val="fr-CA"/>
+        </w:rPr>
+        <w:t> ». Ces commandes pourront ensuite être chargées dynamiquement par l’application. Noté qu’il n’y a aucune nécessité de redémarrer l’application pour que ce mécanisme fonctionne.</w:t>
+      </w:r>
+    </w:p>
+    <w:p>
+      <w:pPr>
+        <w:spacing w:line="360" w:lineRule="auto"/>
+        <w:rPr>
+          <w:lang w:val="fr-CA"/>
+        </w:rPr>
+      </w:pPr>
+    </w:p>
+    <w:p>
+      <w:pPr>
+        <w:spacing w:line="360" w:lineRule="auto"/>
         <w:rPr>
           <w:lang w:val="fr-CA"/>
         </w:rPr>

</xml_diff>